<commit_message>
style: refine index.html with tagline, meta info, and improved structure
 FINAL UI POLISH

Aligned the frontend with the core value proposition and improved information hierarchy.

 HEADER ENHANCEMENTS:
- Added tagline: 'Real-time Forex Signal powered by Quantix AI Core'.
- Compacted header spacing to push content up.

 CARD REFINEMENTS:
- Integrated meta info: 'Updated every 30s  Valid for current session' inside the card.
- Modernized the ID and Volatility footer.

 EXPLAINABILITY:
- Added 'confidence-note' below the card to explain risk/reward based on confidence levels.
- Explicit Disclaimer section for 'Not Financial Advice'.

 NAVIGATION:
- Strategic placement of 'View Full Signal History' link for better UX flow.

Status:  UI REFINEMENT COMPLETE
Result: 100% Professional Institutional-Grade Interface
</commit_message>
<xml_diff>
--- a/Tài Liệu Bàn Giao & User Mvp – Signal Genius Ai.docx
+++ b/Tài Liệu Bàn Giao & User Mvp – Signal Genius Ai.docx
@@ -93,10 +93,7 @@
         </w:r>
       </w:hyperlink>
       <w:r>
-        <w:t xml:space="preserve"> </w:t>
-      </w:r>
-      <w:r>
-        <w:t xml:space="preserve">được thiết kế theo hướng </w:t>
+        <w:t xml:space="preserve"> được thiết kế theo hướng </w:t>
       </w:r>
       <w:r>
         <w:rPr>
@@ -358,10 +355,7 @@
         </w:numPr>
       </w:pPr>
       <w:r>
-        <w:t xml:space="preserve">Quantix AI </w:t>
-      </w:r>
-      <w:r>
-        <w:t>Signal Engine</w:t>
+        <w:t>Quantix AI Signal Engine</w:t>
       </w:r>
     </w:p>
     <w:p>
@@ -456,10 +450,7 @@
         </w:numPr>
       </w:pPr>
       <w:r>
-        <w:t xml:space="preserve">Gửi tới Quantix AI Core &gt; </w:t>
-      </w:r>
-      <w:r>
-        <w:t>Áp dụng rule engine</w:t>
+        <w:t>Gửi tới Quantix AI Core &gt; Áp dụng rule engine</w:t>
       </w:r>
     </w:p>
     <w:p>
@@ -1283,10 +1274,7 @@
         <w:t>✅</w:t>
       </w:r>
       <w:r>
-        <w:t xml:space="preserve"> </w:t>
-      </w:r>
-      <w:r>
-        <w:t>Web link:</w:t>
+        <w:t xml:space="preserve"> Web link:</w:t>
       </w:r>
       <w:r>
         <w:t xml:space="preserve"> </w:t>
@@ -1491,6 +1479,9 @@
       <w:r>
         <w:t>Quyền quản lý Telegram Bot</w:t>
       </w:r>
+      <w:r>
+        <w:br/>
+      </w:r>
     </w:p>
     <w:p>
       <w:r>
@@ -1502,7 +1493,1644 @@
     <w:p>
       <w:pPr>
         <w:pStyle w:val="FirstParagraph"/>
-      </w:pPr>
+        <w:rPr>
+          <w:b/>
+          <w:bCs/>
+        </w:rPr>
+      </w:pPr>
+      <w:r>
+        <w:br/>
+      </w:r>
+      <w:r>
+        <w:rPr>
+          <w:rFonts w:ascii="Segoe UI Emoji" w:hAnsi="Segoe UI Emoji" w:cs="Segoe UI Emoji"/>
+          <w:b/>
+          <w:bCs/>
+        </w:rPr>
+        <w:t>🧩</w:t>
+      </w:r>
+      <w:r>
+        <w:rPr>
+          <w:b/>
+          <w:bCs/>
+        </w:rPr>
+        <w:t xml:space="preserve"> Signal Genius AI – Technical Quickstart Workflow</w:t>
+      </w:r>
+    </w:p>
+    <w:p>
+      <w:pPr>
+        <w:pStyle w:val="FirstParagraph"/>
+        <w:rPr>
+          <w:b/>
+          <w:bCs/>
+        </w:rPr>
+      </w:pPr>
+      <w:r>
+        <w:rPr>
+          <w:rFonts w:ascii="Segoe UI Emoji" w:hAnsi="Segoe UI Emoji" w:cs="Segoe UI Emoji"/>
+          <w:b/>
+          <w:bCs/>
+        </w:rPr>
+        <w:t>🎯</w:t>
+      </w:r>
+      <w:r>
+        <w:rPr>
+          <w:b/>
+          <w:bCs/>
+        </w:rPr>
+        <w:t xml:space="preserve"> Mục tiêu gói kỹ thuật</w:t>
+      </w:r>
+    </w:p>
+    <w:p>
+      <w:pPr>
+        <w:pStyle w:val="FirstParagraph"/>
+        <w:numPr>
+          <w:ilvl w:val="0"/>
+          <w:numId w:val="18"/>
+        </w:numPr>
+      </w:pPr>
+      <w:r>
+        <w:t>Không cần đọc code</w:t>
+      </w:r>
+    </w:p>
+    <w:p>
+      <w:pPr>
+        <w:pStyle w:val="FirstParagraph"/>
+        <w:numPr>
+          <w:ilvl w:val="0"/>
+          <w:numId w:val="18"/>
+        </w:numPr>
+      </w:pPr>
+      <w:r>
+        <w:t>Không cần hiểu AI / trading</w:t>
+      </w:r>
+    </w:p>
+    <w:p>
+      <w:pPr>
+        <w:pStyle w:val="FirstParagraph"/>
+        <w:numPr>
+          <w:ilvl w:val="0"/>
+          <w:numId w:val="18"/>
+        </w:numPr>
+      </w:pPr>
+      <w:r>
+        <w:t xml:space="preserve">Chỉ cần </w:t>
+      </w:r>
+      <w:r>
+        <w:rPr>
+          <w:b/>
+          <w:bCs/>
+        </w:rPr>
+        <w:t>khai báo + run</w:t>
+      </w:r>
+    </w:p>
+    <w:p>
+      <w:pPr>
+        <w:pStyle w:val="FirstParagraph"/>
+        <w:numPr>
+          <w:ilvl w:val="0"/>
+          <w:numId w:val="18"/>
+        </w:numPr>
+      </w:pPr>
+      <w:r>
+        <w:t>15–20 phút là bot chạy</w:t>
+      </w:r>
+    </w:p>
+    <w:p>
+      <w:pPr>
+        <w:pStyle w:val="FirstParagraph"/>
+      </w:pPr>
+      <w:r>
+        <w:pict w14:anchorId="18C11893">
+          <v:rect id="_x0000_i1116" style="width:0;height:1.5pt" o:hralign="center" o:hrstd="t" o:hr="t" fillcolor="#a0a0a0" stroked="f"/>
+        </w:pict>
+      </w:r>
+    </w:p>
+    <w:p>
+      <w:pPr>
+        <w:pStyle w:val="FirstParagraph"/>
+        <w:rPr>
+          <w:b/>
+          <w:bCs/>
+        </w:rPr>
+      </w:pPr>
+      <w:r>
+        <w:rPr>
+          <w:b/>
+          <w:bCs/>
+        </w:rPr>
+        <w:t>0️</w:t>
+      </w:r>
+      <w:r>
+        <w:rPr>
+          <w:rFonts w:ascii="Segoe UI Symbol" w:hAnsi="Segoe UI Symbol" w:cs="Segoe UI Symbol"/>
+          <w:b/>
+          <w:bCs/>
+        </w:rPr>
+        <w:t>⃣</w:t>
+      </w:r>
+      <w:r>
+        <w:rPr>
+          <w:b/>
+          <w:bCs/>
+        </w:rPr>
+        <w:t xml:space="preserve"> UNZIP – Giải nén dự án</w:t>
+      </w:r>
+    </w:p>
+    <w:p>
+      <w:pPr>
+        <w:pStyle w:val="FirstParagraph"/>
+      </w:pPr>
+      <w:r>
+        <w:t>Khách hàng nhận:</w:t>
+      </w:r>
+    </w:p>
+    <w:p>
+      <w:pPr>
+        <w:pStyle w:val="FirstParagraph"/>
+      </w:pPr>
+      <w:r>
+        <w:t>signal-genius-mvp.zip</w:t>
+      </w:r>
+    </w:p>
+    <w:p>
+      <w:pPr>
+        <w:pStyle w:val="FirstParagraph"/>
+      </w:pPr>
+      <w:r>
+        <w:t>Sau khi unzip:</w:t>
+      </w:r>
+    </w:p>
+    <w:p>
+      <w:pPr>
+        <w:pStyle w:val="FirstParagraph"/>
+      </w:pPr>
+      <w:r>
+        <w:t>signal-genius-mvp/</w:t>
+      </w:r>
+    </w:p>
+    <w:p>
+      <w:pPr>
+        <w:pStyle w:val="FirstParagraph"/>
+      </w:pPr>
+      <w:r>
+        <w:rPr>
+          <w:rFonts w:ascii="MS Gothic" w:eastAsia="MS Gothic" w:hAnsi="MS Gothic" w:cs="MS Gothic" w:hint="eastAsia"/>
+        </w:rPr>
+        <w:t>├</w:t>
+      </w:r>
+      <w:r>
+        <w:rPr>
+          <w:rFonts w:ascii="Aptos" w:hAnsi="Aptos" w:cs="Aptos"/>
+        </w:rPr>
+        <w:t>──</w:t>
+      </w:r>
+      <w:r>
+        <w:t xml:space="preserve"> app/</w:t>
+      </w:r>
+    </w:p>
+    <w:p>
+      <w:pPr>
+        <w:pStyle w:val="FirstParagraph"/>
+      </w:pPr>
+      <w:r>
+        <w:rPr>
+          <w:rFonts w:ascii="MS Gothic" w:eastAsia="MS Gothic" w:hAnsi="MS Gothic" w:cs="MS Gothic" w:hint="eastAsia"/>
+        </w:rPr>
+        <w:t>├</w:t>
+      </w:r>
+      <w:r>
+        <w:rPr>
+          <w:rFonts w:ascii="Aptos" w:hAnsi="Aptos" w:cs="Aptos"/>
+        </w:rPr>
+        <w:t>──</w:t>
+      </w:r>
+      <w:r>
+        <w:t xml:space="preserve"> config/</w:t>
+      </w:r>
+    </w:p>
+    <w:p>
+      <w:pPr>
+        <w:pStyle w:val="FirstParagraph"/>
+      </w:pPr>
+      <w:r>
+        <w:rPr>
+          <w:rFonts w:ascii="MS Gothic" w:eastAsia="MS Gothic" w:hAnsi="MS Gothic" w:cs="MS Gothic" w:hint="eastAsia"/>
+        </w:rPr>
+        <w:t>├</w:t>
+      </w:r>
+      <w:r>
+        <w:rPr>
+          <w:rFonts w:ascii="Aptos" w:hAnsi="Aptos" w:cs="Aptos"/>
+        </w:rPr>
+        <w:t>──</w:t>
+      </w:r>
+      <w:r>
+        <w:t xml:space="preserve"> docs/</w:t>
+      </w:r>
+    </w:p>
+    <w:p>
+      <w:pPr>
+        <w:pStyle w:val="FirstParagraph"/>
+      </w:pPr>
+      <w:r>
+        <w:rPr>
+          <w:rFonts w:ascii="MS Gothic" w:eastAsia="MS Gothic" w:hAnsi="MS Gothic" w:cs="MS Gothic" w:hint="eastAsia"/>
+        </w:rPr>
+        <w:t>├</w:t>
+      </w:r>
+      <w:r>
+        <w:rPr>
+          <w:rFonts w:ascii="Aptos" w:hAnsi="Aptos" w:cs="Aptos"/>
+        </w:rPr>
+        <w:t>──</w:t>
+      </w:r>
+      <w:r>
+        <w:t xml:space="preserve"> docker-compose.yml</w:t>
+      </w:r>
+    </w:p>
+    <w:p>
+      <w:pPr>
+        <w:pStyle w:val="FirstParagraph"/>
+      </w:pPr>
+      <w:r>
+        <w:rPr>
+          <w:rFonts w:ascii="MS Gothic" w:eastAsia="MS Gothic" w:hAnsi="MS Gothic" w:cs="MS Gothic" w:hint="eastAsia"/>
+        </w:rPr>
+        <w:t>├</w:t>
+      </w:r>
+      <w:r>
+        <w:rPr>
+          <w:rFonts w:ascii="Aptos" w:hAnsi="Aptos" w:cs="Aptos"/>
+        </w:rPr>
+        <w:t>──</w:t>
+      </w:r>
+      <w:r>
+        <w:t xml:space="preserve"> .env.example</w:t>
+      </w:r>
+    </w:p>
+    <w:p>
+      <w:pPr>
+        <w:pStyle w:val="FirstParagraph"/>
+      </w:pPr>
+      <w:r>
+        <w:t>└── QUICKSTART.md</w:t>
+      </w:r>
+    </w:p>
+    <w:p>
+      <w:pPr>
+        <w:pStyle w:val="FirstParagraph"/>
+      </w:pPr>
+      <w:r>
+        <w:rPr>
+          <w:rFonts w:ascii="Segoe UI Emoji" w:hAnsi="Segoe UI Emoji" w:cs="Segoe UI Emoji"/>
+        </w:rPr>
+        <w:t>➡️</w:t>
+      </w:r>
+      <w:r>
+        <w:t xml:space="preserve"> </w:t>
+      </w:r>
+      <w:r>
+        <w:rPr>
+          <w:b/>
+          <w:bCs/>
+        </w:rPr>
+        <w:t>Không cần cài Python thủ công nếu dùng Docker</w:t>
+      </w:r>
+    </w:p>
+    <w:p>
+      <w:pPr>
+        <w:pStyle w:val="FirstParagraph"/>
+      </w:pPr>
+      <w:r>
+        <w:pict w14:anchorId="42D87ABF">
+          <v:rect id="_x0000_i1117" style="width:0;height:1.5pt" o:hralign="center" o:hrstd="t" o:hr="t" fillcolor="#a0a0a0" stroked="f"/>
+        </w:pict>
+      </w:r>
+    </w:p>
+    <w:p>
+      <w:pPr>
+        <w:pStyle w:val="FirstParagraph"/>
+        <w:rPr>
+          <w:b/>
+          <w:bCs/>
+        </w:rPr>
+      </w:pPr>
+      <w:r>
+        <w:rPr>
+          <w:b/>
+          <w:bCs/>
+        </w:rPr>
+        <w:t>1️</w:t>
+      </w:r>
+      <w:r>
+        <w:rPr>
+          <w:rFonts w:ascii="Segoe UI Symbol" w:hAnsi="Segoe UI Symbol" w:cs="Segoe UI Symbol"/>
+          <w:b/>
+          <w:bCs/>
+        </w:rPr>
+        <w:t>⃣</w:t>
+      </w:r>
+      <w:r>
+        <w:rPr>
+          <w:b/>
+          <w:bCs/>
+        </w:rPr>
+        <w:t xml:space="preserve"> OPEN QUICKSTART (bắt buộc)</w:t>
+      </w:r>
+    </w:p>
+    <w:p>
+      <w:pPr>
+        <w:pStyle w:val="FirstParagraph"/>
+      </w:pPr>
+      <w:r>
+        <w:rPr>
+          <w:rFonts w:ascii="Segoe UI Emoji" w:hAnsi="Segoe UI Emoji" w:cs="Segoe UI Emoji"/>
+        </w:rPr>
+        <w:t>📄</w:t>
+      </w:r>
+      <w:r>
+        <w:t xml:space="preserve"> QUICKSTART.md</w:t>
+      </w:r>
+    </w:p>
+    <w:p>
+      <w:pPr>
+        <w:pStyle w:val="FirstParagraph"/>
+        <w:rPr>
+          <w:b/>
+          <w:bCs/>
+        </w:rPr>
+      </w:pPr>
+      <w:r>
+        <w:rPr>
+          <w:b/>
+          <w:bCs/>
+        </w:rPr>
+        <w:t>Nội dung (rất ngắn – không quá 2 trang)</w:t>
+      </w:r>
+    </w:p>
+    <w:p>
+      <w:pPr>
+        <w:pStyle w:val="FirstParagraph"/>
+      </w:pPr>
+      <w:r>
+        <w:t>Estimated setup time: 15 minutes</w:t>
+      </w:r>
+    </w:p>
+    <w:p>
+      <w:pPr>
+        <w:pStyle w:val="FirstParagraph"/>
+      </w:pPr>
+      <w:r>
+        <w:t>Requirements:</w:t>
+      </w:r>
+    </w:p>
+    <w:p>
+      <w:pPr>
+        <w:pStyle w:val="FirstParagraph"/>
+      </w:pPr>
+      <w:r>
+        <w:t>- Docker</w:t>
+      </w:r>
+    </w:p>
+    <w:p>
+      <w:pPr>
+        <w:pStyle w:val="FirstParagraph"/>
+      </w:pPr>
+      <w:r>
+        <w:t>- Telegram account</w:t>
+      </w:r>
+    </w:p>
+    <w:p>
+      <w:pPr>
+        <w:pStyle w:val="FirstParagraph"/>
+      </w:pPr>
+      <w:r>
+        <w:t>- TwelveData API Key (free)</w:t>
+      </w:r>
+    </w:p>
+    <w:p>
+      <w:pPr>
+        <w:pStyle w:val="FirstParagraph"/>
+      </w:pPr>
+      <w:r>
+        <w:pict w14:anchorId="05E9C5D6">
+          <v:rect id="_x0000_i1118" style="width:0;height:1.5pt" o:hralign="center" o:hrstd="t" o:hr="t" fillcolor="#a0a0a0" stroked="f"/>
+        </w:pict>
+      </w:r>
+    </w:p>
+    <w:p>
+      <w:pPr>
+        <w:pStyle w:val="FirstParagraph"/>
+        <w:rPr>
+          <w:b/>
+          <w:bCs/>
+        </w:rPr>
+      </w:pPr>
+      <w:r>
+        <w:rPr>
+          <w:b/>
+          <w:bCs/>
+        </w:rPr>
+        <w:t>2️</w:t>
+      </w:r>
+      <w:r>
+        <w:rPr>
+          <w:rFonts w:ascii="Segoe UI Symbol" w:hAnsi="Segoe UI Symbol" w:cs="Segoe UI Symbol"/>
+          <w:b/>
+          <w:bCs/>
+        </w:rPr>
+        <w:t>⃣</w:t>
+      </w:r>
+      <w:r>
+        <w:rPr>
+          <w:b/>
+          <w:bCs/>
+        </w:rPr>
+        <w:t xml:space="preserve"> DECLARE – Khai báo thông tin (KHÔNG ĐỤNG CODE)</w:t>
+      </w:r>
+    </w:p>
+    <w:p>
+      <w:pPr>
+        <w:pStyle w:val="FirstParagraph"/>
+        <w:rPr>
+          <w:b/>
+          <w:bCs/>
+        </w:rPr>
+      </w:pPr>
+      <w:r>
+        <w:rPr>
+          <w:b/>
+          <w:bCs/>
+        </w:rPr>
+        <w:t>2.1 Tạo file .env</w:t>
+      </w:r>
+    </w:p>
+    <w:p>
+      <w:pPr>
+        <w:pStyle w:val="FirstParagraph"/>
+      </w:pPr>
+      <w:r>
+        <w:t>cp .env.example .env</w:t>
+      </w:r>
+    </w:p>
+    <w:p>
+      <w:pPr>
+        <w:pStyle w:val="FirstParagraph"/>
+        <w:rPr>
+          <w:b/>
+          <w:bCs/>
+        </w:rPr>
+      </w:pPr>
+      <w:r>
+        <w:rPr>
+          <w:b/>
+          <w:bCs/>
+        </w:rPr>
+        <w:t>2.2 Điền thông tin bắt buộc</w:t>
+      </w:r>
+    </w:p>
+    <w:p>
+      <w:pPr>
+        <w:pStyle w:val="FirstParagraph"/>
+      </w:pPr>
+      <w:r>
+        <w:t># Telegram</w:t>
+      </w:r>
+    </w:p>
+    <w:p>
+      <w:pPr>
+        <w:pStyle w:val="FirstParagraph"/>
+      </w:pPr>
+      <w:r>
+        <w:t>TELEGRAM_BOT_TOKEN=8371xxxx:AAxxxx</w:t>
+      </w:r>
+    </w:p>
+    <w:p>
+      <w:pPr>
+        <w:pStyle w:val="FirstParagraph"/>
+      </w:pPr>
+      <w:r>
+        <w:t>TELEGRAM_WEBHOOK_SECRET=your_secret</w:t>
+      </w:r>
+    </w:p>
+    <w:p>
+      <w:pPr>
+        <w:pStyle w:val="FirstParagraph"/>
+      </w:pPr>
+    </w:p>
+    <w:p>
+      <w:pPr>
+        <w:pStyle w:val="FirstParagraph"/>
+      </w:pPr>
+      <w:r>
+        <w:t># Market Data</w:t>
+      </w:r>
+    </w:p>
+    <w:p>
+      <w:pPr>
+        <w:pStyle w:val="FirstParagraph"/>
+      </w:pPr>
+      <w:r>
+        <w:t>TWELVE_DATA_API_KEY=your_twelve_data_key</w:t>
+      </w:r>
+    </w:p>
+    <w:p>
+      <w:pPr>
+        <w:pStyle w:val="FirstParagraph"/>
+      </w:pPr>
+    </w:p>
+    <w:p>
+      <w:pPr>
+        <w:pStyle w:val="FirstParagraph"/>
+      </w:pPr>
+      <w:r>
+        <w:t># App</w:t>
+      </w:r>
+    </w:p>
+    <w:p>
+      <w:pPr>
+        <w:pStyle w:val="FirstParagraph"/>
+      </w:pPr>
+      <w:r>
+        <w:t>APP_NAME=Signal Genius AI</w:t>
+      </w:r>
+    </w:p>
+    <w:p>
+      <w:pPr>
+        <w:pStyle w:val="FirstParagraph"/>
+      </w:pPr>
+      <w:r>
+        <w:t>ENV=production</w:t>
+      </w:r>
+    </w:p>
+    <w:p>
+      <w:pPr>
+        <w:pStyle w:val="FirstParagraph"/>
+      </w:pPr>
+      <w:r>
+        <w:rPr>
+          <w:rFonts w:ascii="Segoe UI Emoji" w:hAnsi="Segoe UI Emoji" w:cs="Segoe UI Emoji"/>
+        </w:rPr>
+        <w:t>🟢</w:t>
+      </w:r>
+      <w:r>
+        <w:t xml:space="preserve"> </w:t>
+      </w:r>
+      <w:r>
+        <w:rPr>
+          <w:b/>
+          <w:bCs/>
+        </w:rPr>
+        <w:t>Chỉ 3 thông tin bắt buộc</w:t>
+      </w:r>
+    </w:p>
+    <w:p>
+      <w:pPr>
+        <w:pStyle w:val="FirstParagraph"/>
+        <w:numPr>
+          <w:ilvl w:val="0"/>
+          <w:numId w:val="19"/>
+        </w:numPr>
+      </w:pPr>
+      <w:r>
+        <w:t>Bot token</w:t>
+      </w:r>
+    </w:p>
+    <w:p>
+      <w:pPr>
+        <w:pStyle w:val="FirstParagraph"/>
+        <w:numPr>
+          <w:ilvl w:val="0"/>
+          <w:numId w:val="19"/>
+        </w:numPr>
+      </w:pPr>
+      <w:r>
+        <w:t>API key</w:t>
+      </w:r>
+    </w:p>
+    <w:p>
+      <w:pPr>
+        <w:pStyle w:val="FirstParagraph"/>
+        <w:numPr>
+          <w:ilvl w:val="0"/>
+          <w:numId w:val="19"/>
+        </w:numPr>
+      </w:pPr>
+      <w:r>
+        <w:t>App name</w:t>
+      </w:r>
+    </w:p>
+    <w:p>
+      <w:pPr>
+        <w:pStyle w:val="FirstParagraph"/>
+      </w:pPr>
+      <w:r>
+        <w:pict w14:anchorId="74574B0D">
+          <v:rect id="_x0000_i1119" style="width:0;height:1.5pt" o:hralign="center" o:hrstd="t" o:hr="t" fillcolor="#a0a0a0" stroked="f"/>
+        </w:pict>
+      </w:r>
+    </w:p>
+    <w:p>
+      <w:pPr>
+        <w:pStyle w:val="FirstParagraph"/>
+        <w:rPr>
+          <w:b/>
+          <w:bCs/>
+        </w:rPr>
+      </w:pPr>
+      <w:r>
+        <w:rPr>
+          <w:b/>
+          <w:bCs/>
+        </w:rPr>
+        <w:t>3️</w:t>
+      </w:r>
+      <w:r>
+        <w:rPr>
+          <w:rFonts w:ascii="Segoe UI Symbol" w:hAnsi="Segoe UI Symbol" w:cs="Segoe UI Symbol"/>
+          <w:b/>
+          <w:bCs/>
+        </w:rPr>
+        <w:t>⃣</w:t>
+      </w:r>
+      <w:r>
+        <w:rPr>
+          <w:b/>
+          <w:bCs/>
+        </w:rPr>
+        <w:t xml:space="preserve"> CONFIG – Cấu hình nghiệp vụ (không code)</w:t>
+      </w:r>
+    </w:p>
+    <w:p>
+      <w:pPr>
+        <w:pStyle w:val="FirstParagraph"/>
+        <w:rPr>
+          <w:b/>
+          <w:bCs/>
+        </w:rPr>
+      </w:pPr>
+      <w:r>
+        <w:rPr>
+          <w:b/>
+          <w:bCs/>
+        </w:rPr>
+        <w:t>3.1 Chọn tài sản giao dịch</w:t>
+      </w:r>
+    </w:p>
+    <w:p>
+      <w:pPr>
+        <w:pStyle w:val="FirstParagraph"/>
+      </w:pPr>
+      <w:r>
+        <w:rPr>
+          <w:rFonts w:ascii="Segoe UI Emoji" w:hAnsi="Segoe UI Emoji" w:cs="Segoe UI Emoji"/>
+        </w:rPr>
+        <w:t>📄</w:t>
+      </w:r>
+      <w:r>
+        <w:t xml:space="preserve"> config/assets.yaml</w:t>
+      </w:r>
+    </w:p>
+    <w:p>
+      <w:pPr>
+        <w:pStyle w:val="FirstParagraph"/>
+      </w:pPr>
+      <w:r>
+        <w:t>enabled_assets:</w:t>
+      </w:r>
+    </w:p>
+    <w:p>
+      <w:pPr>
+        <w:pStyle w:val="FirstParagraph"/>
+      </w:pPr>
+      <w:r>
+        <w:t xml:space="preserve">  - EUR/USD</w:t>
+      </w:r>
+    </w:p>
+    <w:p>
+      <w:pPr>
+        <w:pStyle w:val="FirstParagraph"/>
+      </w:pPr>
+      <w:r>
+        <w:t xml:space="preserve">  - GBP/USD</w:t>
+      </w:r>
+    </w:p>
+    <w:p>
+      <w:pPr>
+        <w:pStyle w:val="FirstParagraph"/>
+      </w:pPr>
+      <w:r>
+        <w:rPr>
+          <w:rFonts w:ascii="Segoe UI Emoji" w:hAnsi="Segoe UI Emoji" w:cs="Segoe UI Emoji"/>
+        </w:rPr>
+        <w:t>➡️</w:t>
+      </w:r>
+      <w:r>
+        <w:t xml:space="preserve"> Comment / uncomment để bật tắt</w:t>
+      </w:r>
+    </w:p>
+    <w:p>
+      <w:pPr>
+        <w:pStyle w:val="FirstParagraph"/>
+      </w:pPr>
+      <w:r>
+        <w:pict w14:anchorId="53E72749">
+          <v:rect id="_x0000_i1120" style="width:0;height:1.5pt" o:hralign="center" o:hrstd="t" o:hr="t" fillcolor="#a0a0a0" stroked="f"/>
+        </w:pict>
+      </w:r>
+    </w:p>
+    <w:p>
+      <w:pPr>
+        <w:pStyle w:val="FirstParagraph"/>
+        <w:rPr>
+          <w:b/>
+          <w:bCs/>
+        </w:rPr>
+      </w:pPr>
+      <w:r>
+        <w:rPr>
+          <w:b/>
+          <w:bCs/>
+        </w:rPr>
+        <w:t>3.2 Chọn chiến lược mặc định</w:t>
+      </w:r>
+    </w:p>
+    <w:p>
+      <w:pPr>
+        <w:pStyle w:val="FirstParagraph"/>
+      </w:pPr>
+      <w:r>
+        <w:rPr>
+          <w:rFonts w:ascii="Segoe UI Emoji" w:hAnsi="Segoe UI Emoji" w:cs="Segoe UI Emoji"/>
+        </w:rPr>
+        <w:t>📄</w:t>
+      </w:r>
+      <w:r>
+        <w:t xml:space="preserve"> config/strategies.yaml</w:t>
+      </w:r>
+    </w:p>
+    <w:p>
+      <w:pPr>
+        <w:pStyle w:val="FirstParagraph"/>
+      </w:pPr>
+      <w:r>
+        <w:t>default:</w:t>
+      </w:r>
+    </w:p>
+    <w:p>
+      <w:pPr>
+        <w:pStyle w:val="FirstParagraph"/>
+      </w:pPr>
+      <w:r>
+        <w:t xml:space="preserve">  - EMA_TREND</w:t>
+      </w:r>
+    </w:p>
+    <w:p>
+      <w:pPr>
+        <w:pStyle w:val="FirstParagraph"/>
+      </w:pPr>
+      <w:r>
+        <w:t xml:space="preserve">  - RSI</w:t>
+      </w:r>
+    </w:p>
+    <w:p>
+      <w:pPr>
+        <w:pStyle w:val="FirstParagraph"/>
+      </w:pPr>
+      <w:r>
+        <w:t xml:space="preserve">  - ATR</w:t>
+      </w:r>
+    </w:p>
+    <w:p>
+      <w:pPr>
+        <w:pStyle w:val="FirstParagraph"/>
+      </w:pPr>
+      <w:r>
+        <w:rPr>
+          <w:rFonts w:ascii="Segoe UI Emoji" w:hAnsi="Segoe UI Emoji" w:cs="Segoe UI Emoji"/>
+        </w:rPr>
+        <w:t>➡️</w:t>
+      </w:r>
+      <w:r>
+        <w:t xml:space="preserve"> Có thể thêm strategy mới sau</w:t>
+      </w:r>
+    </w:p>
+    <w:p>
+      <w:pPr>
+        <w:pStyle w:val="FirstParagraph"/>
+      </w:pPr>
+      <w:r>
+        <w:pict w14:anchorId="65DAF535">
+          <v:rect id="_x0000_i1121" style="width:0;height:1.5pt" o:hralign="center" o:hrstd="t" o:hr="t" fillcolor="#a0a0a0" stroked="f"/>
+        </w:pict>
+      </w:r>
+    </w:p>
+    <w:p>
+      <w:pPr>
+        <w:pStyle w:val="FirstParagraph"/>
+        <w:rPr>
+          <w:b/>
+          <w:bCs/>
+        </w:rPr>
+      </w:pPr>
+      <w:r>
+        <w:rPr>
+          <w:b/>
+          <w:bCs/>
+        </w:rPr>
+        <w:t>3.3 Cấu hình confidence &amp; fallback</w:t>
+      </w:r>
+    </w:p>
+    <w:p>
+      <w:pPr>
+        <w:pStyle w:val="FirstParagraph"/>
+      </w:pPr>
+      <w:r>
+        <w:rPr>
+          <w:rFonts w:ascii="Segoe UI Emoji" w:hAnsi="Segoe UI Emoji" w:cs="Segoe UI Emoji"/>
+        </w:rPr>
+        <w:t>📄</w:t>
+      </w:r>
+      <w:r>
+        <w:t xml:space="preserve"> config/confidence.yaml</w:t>
+      </w:r>
+    </w:p>
+    <w:p>
+      <w:pPr>
+        <w:pStyle w:val="FirstParagraph"/>
+      </w:pPr>
+      <w:r>
+        <w:t>min_confidence: 50</w:t>
+      </w:r>
+    </w:p>
+    <w:p>
+      <w:pPr>
+        <w:pStyle w:val="FirstParagraph"/>
+      </w:pPr>
+      <w:r>
+        <w:t>stabilizer_mode: true</w:t>
+      </w:r>
+    </w:p>
+    <w:p>
+      <w:pPr>
+        <w:pStyle w:val="FirstParagraph"/>
+      </w:pPr>
+      <w:r>
+        <w:rPr>
+          <w:rFonts w:ascii="Segoe UI Emoji" w:hAnsi="Segoe UI Emoji" w:cs="Segoe UI Emoji"/>
+        </w:rPr>
+        <w:t>➡️</w:t>
+      </w:r>
+      <w:r>
+        <w:t xml:space="preserve"> </w:t>
+      </w:r>
+      <w:r>
+        <w:rPr>
+          <w:b/>
+          <w:bCs/>
+        </w:rPr>
+        <w:t>Đảm bảo luôn có signal</w:t>
+      </w:r>
+    </w:p>
+    <w:p>
+      <w:pPr>
+        <w:pStyle w:val="FirstParagraph"/>
+      </w:pPr>
+      <w:r>
+        <w:pict w14:anchorId="1BFDDC5B">
+          <v:rect id="_x0000_i1122" style="width:0;height:1.5pt" o:hralign="center" o:hrstd="t" o:hr="t" fillcolor="#a0a0a0" stroked="f"/>
+        </w:pict>
+      </w:r>
+    </w:p>
+    <w:p>
+      <w:pPr>
+        <w:pStyle w:val="FirstParagraph"/>
+        <w:rPr>
+          <w:b/>
+          <w:bCs/>
+        </w:rPr>
+      </w:pPr>
+      <w:r>
+        <w:rPr>
+          <w:b/>
+          <w:bCs/>
+        </w:rPr>
+        <w:t>4️</w:t>
+      </w:r>
+      <w:r>
+        <w:rPr>
+          <w:rFonts w:ascii="Segoe UI Symbol" w:hAnsi="Segoe UI Symbol" w:cs="Segoe UI Symbol"/>
+          <w:b/>
+          <w:bCs/>
+        </w:rPr>
+        <w:t>⃣</w:t>
+      </w:r>
+      <w:r>
+        <w:rPr>
+          <w:b/>
+          <w:bCs/>
+        </w:rPr>
+        <w:t xml:space="preserve"> RUN – Khởi chạy hệ thống</w:t>
+      </w:r>
+    </w:p>
+    <w:p>
+      <w:pPr>
+        <w:pStyle w:val="FirstParagraph"/>
+        <w:rPr>
+          <w:b/>
+          <w:bCs/>
+        </w:rPr>
+      </w:pPr>
+      <w:r>
+        <w:rPr>
+          <w:b/>
+          <w:bCs/>
+        </w:rPr>
+        <w:t>4.1 Start bằng Docker</w:t>
+      </w:r>
+    </w:p>
+    <w:p>
+      <w:pPr>
+        <w:pStyle w:val="FirstParagraph"/>
+      </w:pPr>
+      <w:r>
+        <w:t>docker compose up -d</w:t>
+      </w:r>
+    </w:p>
+    <w:p>
+      <w:pPr>
+        <w:pStyle w:val="FirstParagraph"/>
+      </w:pPr>
+      <w:r>
+        <w:rPr>
+          <w:rFonts w:ascii="Segoe UI Symbol" w:hAnsi="Segoe UI Symbol" w:cs="Segoe UI Symbol"/>
+        </w:rPr>
+        <w:t>✔</w:t>
+      </w:r>
+      <w:r>
+        <w:t xml:space="preserve"> Backend</w:t>
+      </w:r>
+      <w:r>
+        <w:br/>
+      </w:r>
+      <w:r>
+        <w:rPr>
+          <w:rFonts w:ascii="Segoe UI Symbol" w:hAnsi="Segoe UI Symbol" w:cs="Segoe UI Symbol"/>
+        </w:rPr>
+        <w:t>✔</w:t>
+      </w:r>
+      <w:r>
+        <w:t xml:space="preserve"> Telegram Webhook</w:t>
+      </w:r>
+      <w:r>
+        <w:br/>
+      </w:r>
+      <w:r>
+        <w:rPr>
+          <w:rFonts w:ascii="Segoe UI Symbol" w:hAnsi="Segoe UI Symbol" w:cs="Segoe UI Symbol"/>
+        </w:rPr>
+        <w:t>✔</w:t>
+      </w:r>
+      <w:r>
+        <w:t xml:space="preserve"> Signal Engine</w:t>
+      </w:r>
+    </w:p>
+    <w:p>
+      <w:pPr>
+        <w:pStyle w:val="FirstParagraph"/>
+      </w:pPr>
+      <w:r>
+        <w:pict w14:anchorId="74FB4A53">
+          <v:rect id="_x0000_i1123" style="width:0;height:1.5pt" o:hralign="center" o:hrstd="t" o:hr="t" fillcolor="#a0a0a0" stroked="f"/>
+        </w:pict>
+      </w:r>
+    </w:p>
+    <w:p>
+      <w:pPr>
+        <w:pStyle w:val="FirstParagraph"/>
+        <w:rPr>
+          <w:b/>
+          <w:bCs/>
+        </w:rPr>
+      </w:pPr>
+      <w:r>
+        <w:rPr>
+          <w:b/>
+          <w:bCs/>
+        </w:rPr>
+        <w:t>4.2 Set Telegram Webhook (1 lần)</w:t>
+      </w:r>
+    </w:p>
+    <w:p>
+      <w:pPr>
+        <w:pStyle w:val="FirstParagraph"/>
+      </w:pPr>
+      <w:r>
+        <w:t>curl -X POST \</w:t>
+      </w:r>
+    </w:p>
+    <w:p>
+      <w:pPr>
+        <w:pStyle w:val="FirstParagraph"/>
+      </w:pPr>
+      <w:r>
+        <w:t xml:space="preserve">  https://api.telegram.org/bot&lt;YOUR_TOKEN&gt;/setWebhook \</w:t>
+      </w:r>
+    </w:p>
+    <w:p>
+      <w:pPr>
+        <w:pStyle w:val="FirstParagraph"/>
+      </w:pPr>
+      <w:r>
+        <w:t xml:space="preserve">  -d "url=https://your-domain/telegram/webhook"</w:t>
+      </w:r>
+    </w:p>
+    <w:p>
+      <w:pPr>
+        <w:pStyle w:val="FirstParagraph"/>
+      </w:pPr>
+      <w:r>
+        <w:rPr>
+          <w:rFonts w:ascii="Segoe UI Emoji" w:hAnsi="Segoe UI Emoji" w:cs="Segoe UI Emoji"/>
+        </w:rPr>
+        <w:t>➡️</w:t>
+      </w:r>
+      <w:r>
+        <w:t xml:space="preserve"> Railway / VPS / Cloud đều được</w:t>
+      </w:r>
+    </w:p>
+    <w:p>
+      <w:pPr>
+        <w:pStyle w:val="FirstParagraph"/>
+      </w:pPr>
+      <w:r>
+        <w:pict w14:anchorId="675F45FD">
+          <v:rect id="_x0000_i1124" style="width:0;height:1.5pt" o:hralign="center" o:hrstd="t" o:hr="t" fillcolor="#a0a0a0" stroked="f"/>
+        </w:pict>
+      </w:r>
+    </w:p>
+    <w:p>
+      <w:pPr>
+        <w:pStyle w:val="FirstParagraph"/>
+        <w:rPr>
+          <w:b/>
+          <w:bCs/>
+        </w:rPr>
+      </w:pPr>
+      <w:r>
+        <w:rPr>
+          <w:b/>
+          <w:bCs/>
+        </w:rPr>
+        <w:t>5️</w:t>
+      </w:r>
+      <w:r>
+        <w:rPr>
+          <w:rFonts w:ascii="Segoe UI Symbol" w:hAnsi="Segoe UI Symbol" w:cs="Segoe UI Symbol"/>
+          <w:b/>
+          <w:bCs/>
+        </w:rPr>
+        <w:t>⃣</w:t>
+      </w:r>
+      <w:r>
+        <w:rPr>
+          <w:b/>
+          <w:bCs/>
+        </w:rPr>
+        <w:t xml:space="preserve"> VERIFY – Kiểm tra hoạt động</w:t>
+      </w:r>
+    </w:p>
+    <w:p>
+      <w:pPr>
+        <w:pStyle w:val="FirstParagraph"/>
+        <w:rPr>
+          <w:b/>
+          <w:bCs/>
+        </w:rPr>
+      </w:pPr>
+      <w:r>
+        <w:rPr>
+          <w:b/>
+          <w:bCs/>
+        </w:rPr>
+        <w:t>5.1 Trên Telegram</w:t>
+      </w:r>
+    </w:p>
+    <w:p>
+      <w:pPr>
+        <w:pStyle w:val="FirstParagraph"/>
+      </w:pPr>
+      <w:r>
+        <w:t>/start</w:t>
+      </w:r>
+    </w:p>
+    <w:p>
+      <w:pPr>
+        <w:pStyle w:val="FirstParagraph"/>
+      </w:pPr>
+      <w:r>
+        <w:t>/signal</w:t>
+      </w:r>
+    </w:p>
+    <w:p>
+      <w:pPr>
+        <w:pStyle w:val="FirstParagraph"/>
+      </w:pPr>
+      <w:r>
+        <w:t>/help</w:t>
+      </w:r>
+    </w:p>
+    <w:p>
+      <w:pPr>
+        <w:pStyle w:val="FirstParagraph"/>
+      </w:pPr>
+      <w:r>
+        <w:t>Expected:</w:t>
+      </w:r>
+    </w:p>
+    <w:p>
+      <w:pPr>
+        <w:pStyle w:val="FirstParagraph"/>
+      </w:pPr>
+      <w:r>
+        <w:rPr>
+          <w:rFonts w:ascii="Segoe UI Emoji" w:hAnsi="Segoe UI Emoji" w:cs="Segoe UI Emoji"/>
+        </w:rPr>
+        <w:t>🤖</w:t>
+      </w:r>
+      <w:r>
+        <w:t xml:space="preserve"> Signal Genius AI</w:t>
+      </w:r>
+    </w:p>
+    <w:p>
+      <w:pPr>
+        <w:pStyle w:val="FirstParagraph"/>
+      </w:pPr>
+      <w:r>
+        <w:rPr>
+          <w:rFonts w:ascii="Segoe UI Emoji" w:hAnsi="Segoe UI Emoji" w:cs="Segoe UI Emoji"/>
+        </w:rPr>
+        <w:t>📊</w:t>
+      </w:r>
+      <w:r>
+        <w:t xml:space="preserve"> EUR/USD | M15</w:t>
+      </w:r>
+    </w:p>
+    <w:p>
+      <w:pPr>
+        <w:pStyle w:val="FirstParagraph"/>
+      </w:pPr>
+      <w:r>
+        <w:rPr>
+          <w:rFonts w:ascii="Segoe UI Emoji" w:hAnsi="Segoe UI Emoji" w:cs="Segoe UI Emoji"/>
+        </w:rPr>
+        <w:t>🟢</w:t>
+      </w:r>
+      <w:r>
+        <w:t xml:space="preserve"> BUY</w:t>
+      </w:r>
+    </w:p>
+    <w:p>
+      <w:pPr>
+        <w:pStyle w:val="FirstParagraph"/>
+      </w:pPr>
+      <w:r>
+        <w:t>...</w:t>
+      </w:r>
+    </w:p>
+    <w:p>
+      <w:pPr>
+        <w:pStyle w:val="FirstParagraph"/>
+      </w:pPr>
+      <w:r>
+        <w:pict w14:anchorId="4D0CF438">
+          <v:rect id="_x0000_i1125" style="width:0;height:1.5pt" o:hralign="center" o:hrstd="t" o:hr="t" fillcolor="#a0a0a0" stroked="f"/>
+        </w:pict>
+      </w:r>
+    </w:p>
+    <w:p>
+      <w:pPr>
+        <w:pStyle w:val="FirstParagraph"/>
+        <w:rPr>
+          <w:b/>
+          <w:bCs/>
+        </w:rPr>
+      </w:pPr>
+      <w:r>
+        <w:rPr>
+          <w:b/>
+          <w:bCs/>
+        </w:rPr>
+        <w:t>5.2 Healthcheck (optional)</w:t>
+      </w:r>
+    </w:p>
+    <w:p>
+      <w:pPr>
+        <w:pStyle w:val="FirstParagraph"/>
+      </w:pPr>
+      <w:r>
+        <w:t>curl http://localhost:8080/health</w:t>
+      </w:r>
+    </w:p>
+    <w:p>
+      <w:pPr>
+        <w:pStyle w:val="FirstParagraph"/>
+      </w:pPr>
+      <w:r>
+        <w:t>{"status": "ok"}</w:t>
+      </w:r>
+    </w:p>
+    <w:p>
+      <w:pPr>
+        <w:pStyle w:val="FirstParagraph"/>
+      </w:pPr>
+      <w:r>
+        <w:pict w14:anchorId="0501E51C">
+          <v:rect id="_x0000_i1126" style="width:0;height:1.5pt" o:hralign="center" o:hrstd="t" o:hr="t" fillcolor="#a0a0a0" stroked="f"/>
+        </w:pict>
+      </w:r>
+    </w:p>
+    <w:p>
+      <w:pPr>
+        <w:pStyle w:val="FirstParagraph"/>
+        <w:rPr>
+          <w:b/>
+          <w:bCs/>
+        </w:rPr>
+      </w:pPr>
+      <w:r>
+        <w:rPr>
+          <w:b/>
+          <w:bCs/>
+        </w:rPr>
+        <w:t>6️</w:t>
+      </w:r>
+      <w:r>
+        <w:rPr>
+          <w:rFonts w:ascii="Segoe UI Symbol" w:hAnsi="Segoe UI Symbol" w:cs="Segoe UI Symbol"/>
+          <w:b/>
+          <w:bCs/>
+        </w:rPr>
+        <w:t>⃣</w:t>
+      </w:r>
+      <w:r>
+        <w:rPr>
+          <w:b/>
+          <w:bCs/>
+        </w:rPr>
+        <w:t xml:space="preserve"> COMPLETE – Hệ thống sẵn sàng demo</w:t>
+      </w:r>
+    </w:p>
+    <w:p>
+      <w:pPr>
+        <w:pStyle w:val="FirstParagraph"/>
+      </w:pPr>
+      <w:r>
+        <w:rPr>
+          <w:rFonts w:ascii="Segoe UI Emoji" w:hAnsi="Segoe UI Emoji" w:cs="Segoe UI Emoji"/>
+        </w:rPr>
+        <w:t>🎉</w:t>
+      </w:r>
+      <w:r>
+        <w:t xml:space="preserve"> </w:t>
+      </w:r>
+      <w:r>
+        <w:rPr>
+          <w:b/>
+          <w:bCs/>
+        </w:rPr>
+        <w:t>Done!</w:t>
+      </w:r>
+    </w:p>
+    <w:p>
+      <w:pPr>
+        <w:pStyle w:val="FirstParagraph"/>
+      </w:pPr>
+      <w:r>
+        <w:t>Hệ thống:</w:t>
+      </w:r>
+    </w:p>
+    <w:p>
+      <w:pPr>
+        <w:pStyle w:val="FirstParagraph"/>
+        <w:numPr>
+          <w:ilvl w:val="0"/>
+          <w:numId w:val="20"/>
+        </w:numPr>
+      </w:pPr>
+      <w:r>
+        <w:t>Không trả về lỗi rỗng</w:t>
+      </w:r>
+    </w:p>
+    <w:p>
+      <w:pPr>
+        <w:pStyle w:val="FirstParagraph"/>
+        <w:numPr>
+          <w:ilvl w:val="0"/>
+          <w:numId w:val="20"/>
+        </w:numPr>
+      </w:pPr>
+      <w:r>
+        <w:t>Không phụ thuộc mock data</w:t>
+      </w:r>
+    </w:p>
+    <w:p>
+      <w:pPr>
+        <w:pStyle w:val="FirstParagraph"/>
+        <w:numPr>
+          <w:ilvl w:val="0"/>
+          <w:numId w:val="20"/>
+        </w:numPr>
+      </w:pPr>
+      <w:r>
+        <w:t>Có fallback signal</w:t>
+      </w:r>
+    </w:p>
+    <w:p>
+      <w:pPr>
+        <w:pStyle w:val="FirstParagraph"/>
+        <w:numPr>
+          <w:ilvl w:val="0"/>
+          <w:numId w:val="20"/>
+        </w:numPr>
+      </w:pPr>
+      <w:r>
+        <w:t>Chuẩn Telegram UX</w:t>
+      </w:r>
+    </w:p>
+    <w:p>
+      <w:pPr>
+        <w:pStyle w:val="FirstParagraph"/>
+      </w:pPr>
+      <w:r>
+        <w:rPr>
+          <w:rFonts w:ascii="Segoe UI Emoji" w:hAnsi="Segoe UI Emoji" w:cs="Segoe UI Emoji"/>
+        </w:rPr>
+        <w:t>➡️</w:t>
+      </w:r>
+      <w:r>
+        <w:t xml:space="preserve"> </w:t>
+      </w:r>
+      <w:r>
+        <w:rPr>
+          <w:b/>
+          <w:bCs/>
+        </w:rPr>
+        <w:t>Có thể demo cho investor / khách hàng ngay</w:t>
+      </w:r>
+    </w:p>
+    <w:p>
+      <w:pPr>
+        <w:pStyle w:val="FirstParagraph"/>
+      </w:pPr>
+      <w:r>
+        <w:pict w14:anchorId="34BF11B4">
+          <v:rect id="_x0000_i1127" style="width:0;height:1.5pt" o:hralign="center" o:hrstd="t" o:hr="t" fillcolor="#a0a0a0" stroked="f"/>
+        </w:pict>
+      </w:r>
+    </w:p>
+    <w:p>
+      <w:pPr>
+        <w:pStyle w:val="FirstParagraph"/>
+        <w:rPr>
+          <w:b/>
+          <w:bCs/>
+        </w:rPr>
+      </w:pPr>
+      <w:r>
+        <w:rPr>
+          <w:b/>
+          <w:bCs/>
+        </w:rPr>
+        <w:t>7️</w:t>
+      </w:r>
+      <w:r>
+        <w:rPr>
+          <w:rFonts w:ascii="Segoe UI Symbol" w:hAnsi="Segoe UI Symbol" w:cs="Segoe UI Symbol"/>
+          <w:b/>
+          <w:bCs/>
+        </w:rPr>
+        <w:t>⃣</w:t>
+      </w:r>
+      <w:r>
+        <w:rPr>
+          <w:b/>
+          <w:bCs/>
+        </w:rPr>
+        <w:t xml:space="preserve"> Workflow tổng quát (đưa vào tài liệu)</w:t>
+      </w:r>
+    </w:p>
+    <w:p>
+      <w:pPr>
+        <w:pStyle w:val="FirstParagraph"/>
+      </w:pPr>
+      <w:r>
+        <w:t>UNZIP</w:t>
+      </w:r>
+    </w:p>
+    <w:p>
+      <w:pPr>
+        <w:pStyle w:val="FirstParagraph"/>
+      </w:pPr>
+      <w:r>
+        <w:t xml:space="preserve">  ↓</w:t>
+      </w:r>
+    </w:p>
+    <w:p>
+      <w:pPr>
+        <w:pStyle w:val="FirstParagraph"/>
+      </w:pPr>
+      <w:r>
+        <w:t>OPEN QUICKSTART</w:t>
+      </w:r>
+    </w:p>
+    <w:p>
+      <w:pPr>
+        <w:pStyle w:val="FirstParagraph"/>
+      </w:pPr>
+      <w:r>
+        <w:t xml:space="preserve">  ↓</w:t>
+      </w:r>
+    </w:p>
+    <w:p>
+      <w:pPr>
+        <w:pStyle w:val="FirstParagraph"/>
+      </w:pPr>
+      <w:r>
+        <w:t>DECLARE (.env)</w:t>
+      </w:r>
+    </w:p>
+    <w:p>
+      <w:pPr>
+        <w:pStyle w:val="FirstParagraph"/>
+      </w:pPr>
+      <w:r>
+        <w:t xml:space="preserve">  ↓</w:t>
+      </w:r>
+    </w:p>
+    <w:p>
+      <w:pPr>
+        <w:pStyle w:val="FirstParagraph"/>
+      </w:pPr>
+      <w:r>
+        <w:t>CONFIG (assets / strategies)</w:t>
+      </w:r>
+    </w:p>
+    <w:p>
+      <w:pPr>
+        <w:pStyle w:val="FirstParagraph"/>
+      </w:pPr>
+      <w:r>
+        <w:t xml:space="preserve">  ↓</w:t>
+      </w:r>
+    </w:p>
+    <w:p>
+      <w:pPr>
+        <w:pStyle w:val="FirstParagraph"/>
+      </w:pPr>
+      <w:r>
+        <w:t>RUN (docker compose up)</w:t>
+      </w:r>
+    </w:p>
+    <w:p>
+      <w:pPr>
+        <w:pStyle w:val="FirstParagraph"/>
+      </w:pPr>
+      <w:r>
+        <w:t xml:space="preserve">  ↓</w:t>
+      </w:r>
+    </w:p>
+    <w:p>
+      <w:pPr>
+        <w:pStyle w:val="FirstParagraph"/>
+      </w:pPr>
+      <w:r>
+        <w:t>VERIFY (/signal)</w:t>
+      </w:r>
+    </w:p>
+    <w:p>
+      <w:pPr>
+        <w:pStyle w:val="FirstParagraph"/>
+      </w:pPr>
+      <w:r>
+        <w:t xml:space="preserve">  ↓</w:t>
+      </w:r>
+    </w:p>
+    <w:p>
+      <w:pPr>
+        <w:pStyle w:val="FirstParagraph"/>
+      </w:pPr>
+      <w:r>
+        <w:t>COMPLETE</w:t>
+      </w:r>
+    </w:p>
+    <w:p>
+      <w:pPr>
+        <w:pStyle w:val="FirstParagraph"/>
+      </w:pPr>
+      <w:r>
+        <w:pict w14:anchorId="2116F884">
+          <v:rect id="_x0000_i1128" style="width:0;height:1.5pt" o:hralign="center" o:hrstd="t" o:hr="t" fillcolor="#a0a0a0" stroked="f"/>
+        </w:pict>
+      </w:r>
+    </w:p>
+    <w:p>
+      <w:pPr>
+        <w:pStyle w:val="FirstParagraph"/>
+        <w:rPr>
+          <w:b/>
+          <w:bCs/>
+        </w:rPr>
+      </w:pPr>
+      <w:r>
+        <w:rPr>
+          <w:b/>
+          <w:bCs/>
+        </w:rPr>
+        <w:t>8️</w:t>
+      </w:r>
+      <w:r>
+        <w:rPr>
+          <w:rFonts w:ascii="Segoe UI Symbol" w:hAnsi="Segoe UI Symbol" w:cs="Segoe UI Symbol"/>
+          <w:b/>
+          <w:bCs/>
+        </w:rPr>
+        <w:t>⃣</w:t>
+      </w:r>
+      <w:r>
+        <w:rPr>
+          <w:b/>
+          <w:bCs/>
+        </w:rPr>
+        <w:t xml:space="preserve"> Chuẩn bị cho scale (đã sẵn)</w:t>
+      </w:r>
+    </w:p>
+    <w:p>
+      <w:pPr>
+        <w:pStyle w:val="FirstParagraph"/>
+      </w:pPr>
+      <w:r>
+        <w:rPr>
+          <w:rFonts w:ascii="Segoe UI Symbol" w:hAnsi="Segoe UI Symbol" w:cs="Segoe UI Symbol"/>
+        </w:rPr>
+        <w:t>✔</w:t>
+      </w:r>
+      <w:r>
+        <w:t xml:space="preserve"> Multi-asset</w:t>
+      </w:r>
+      <w:r>
+        <w:br/>
+      </w:r>
+      <w:r>
+        <w:rPr>
+          <w:rFonts w:ascii="Segoe UI Symbol" w:hAnsi="Segoe UI Symbol" w:cs="Segoe UI Symbol"/>
+        </w:rPr>
+        <w:t>✔</w:t>
+      </w:r>
+      <w:r>
+        <w:t xml:space="preserve"> Multi-strategy</w:t>
+      </w:r>
+      <w:r>
+        <w:br/>
+      </w:r>
+      <w:r>
+        <w:rPr>
+          <w:rFonts w:ascii="Segoe UI Symbol" w:hAnsi="Segoe UI Symbol" w:cs="Segoe UI Symbol"/>
+        </w:rPr>
+        <w:t>✔</w:t>
+      </w:r>
+      <w:r>
+        <w:t xml:space="preserve"> Membership tier ready</w:t>
+      </w:r>
+      <w:r>
+        <w:br/>
+      </w:r>
+      <w:r>
+        <w:rPr>
+          <w:rFonts w:ascii="Segoe UI Symbol" w:hAnsi="Segoe UI Symbol" w:cs="Segoe UI Symbol"/>
+        </w:rPr>
+        <w:t>✔</w:t>
+      </w:r>
+      <w:r>
+        <w:t xml:space="preserve"> White-label friendly</w:t>
+      </w:r>
+    </w:p>
+    <w:p>
+      <w:pPr>
+        <w:pStyle w:val="FirstParagraph"/>
+      </w:pPr>
+      <w:r>
+        <w:pict w14:anchorId="7B83086B">
+          <v:rect id="_x0000_i1142" style="width:0;height:1.5pt" o:hralign="center" o:hrstd="t" o:hr="t"/>
+        </w:pict>
+      </w:r>
+      <w:r>
+        <w:br/>
+      </w:r>
+      <w:r>
+        <w:br/>
+      </w:r>
       <w:r>
         <w:t xml:space="preserve">📌 </w:t>
       </w:r>
@@ -1845,6 +3473,453 @@
       <w:pPr>
         <w:ind w:left="6480" w:hanging="360"/>
       </w:pPr>
+    </w:lvl>
+  </w:abstractNum>
+  <w:abstractNum w:abstractNumId="3" w15:restartNumberingAfterBreak="0">
+    <w:nsid w:val="1B931665"/>
+    <w:multiLevelType w:val="multilevel"/>
+    <w:tmpl w:val="99D271A0"/>
+    <w:lvl w:ilvl="0">
+      <w:start w:val="1"/>
+      <w:numFmt w:val="bullet"/>
+      <w:lvlText w:val=""/>
+      <w:lvlJc w:val="left"/>
+      <w:pPr>
+        <w:tabs>
+          <w:tab w:val="num" w:pos="720"/>
+        </w:tabs>
+        <w:ind w:left="720" w:hanging="360"/>
+      </w:pPr>
+      <w:rPr>
+        <w:rFonts w:ascii="Symbol" w:hAnsi="Symbol" w:hint="default"/>
+        <w:sz w:val="20"/>
+      </w:rPr>
+    </w:lvl>
+    <w:lvl w:ilvl="1" w:tentative="1">
+      <w:start w:val="1"/>
+      <w:numFmt w:val="bullet"/>
+      <w:lvlText w:val="o"/>
+      <w:lvlJc w:val="left"/>
+      <w:pPr>
+        <w:tabs>
+          <w:tab w:val="num" w:pos="1440"/>
+        </w:tabs>
+        <w:ind w:left="1440" w:hanging="360"/>
+      </w:pPr>
+      <w:rPr>
+        <w:rFonts w:ascii="Courier New" w:hAnsi="Courier New" w:hint="default"/>
+        <w:sz w:val="20"/>
+      </w:rPr>
+    </w:lvl>
+    <w:lvl w:ilvl="2" w:tentative="1">
+      <w:start w:val="1"/>
+      <w:numFmt w:val="bullet"/>
+      <w:lvlText w:val=""/>
+      <w:lvlJc w:val="left"/>
+      <w:pPr>
+        <w:tabs>
+          <w:tab w:val="num" w:pos="2160"/>
+        </w:tabs>
+        <w:ind w:left="2160" w:hanging="360"/>
+      </w:pPr>
+      <w:rPr>
+        <w:rFonts w:ascii="Wingdings" w:hAnsi="Wingdings" w:hint="default"/>
+        <w:sz w:val="20"/>
+      </w:rPr>
+    </w:lvl>
+    <w:lvl w:ilvl="3" w:tentative="1">
+      <w:start w:val="1"/>
+      <w:numFmt w:val="bullet"/>
+      <w:lvlText w:val=""/>
+      <w:lvlJc w:val="left"/>
+      <w:pPr>
+        <w:tabs>
+          <w:tab w:val="num" w:pos="2880"/>
+        </w:tabs>
+        <w:ind w:left="2880" w:hanging="360"/>
+      </w:pPr>
+      <w:rPr>
+        <w:rFonts w:ascii="Wingdings" w:hAnsi="Wingdings" w:hint="default"/>
+        <w:sz w:val="20"/>
+      </w:rPr>
+    </w:lvl>
+    <w:lvl w:ilvl="4" w:tentative="1">
+      <w:start w:val="1"/>
+      <w:numFmt w:val="bullet"/>
+      <w:lvlText w:val=""/>
+      <w:lvlJc w:val="left"/>
+      <w:pPr>
+        <w:tabs>
+          <w:tab w:val="num" w:pos="3600"/>
+        </w:tabs>
+        <w:ind w:left="3600" w:hanging="360"/>
+      </w:pPr>
+      <w:rPr>
+        <w:rFonts w:ascii="Wingdings" w:hAnsi="Wingdings" w:hint="default"/>
+        <w:sz w:val="20"/>
+      </w:rPr>
+    </w:lvl>
+    <w:lvl w:ilvl="5" w:tentative="1">
+      <w:start w:val="1"/>
+      <w:numFmt w:val="bullet"/>
+      <w:lvlText w:val=""/>
+      <w:lvlJc w:val="left"/>
+      <w:pPr>
+        <w:tabs>
+          <w:tab w:val="num" w:pos="4320"/>
+        </w:tabs>
+        <w:ind w:left="4320" w:hanging="360"/>
+      </w:pPr>
+      <w:rPr>
+        <w:rFonts w:ascii="Wingdings" w:hAnsi="Wingdings" w:hint="default"/>
+        <w:sz w:val="20"/>
+      </w:rPr>
+    </w:lvl>
+    <w:lvl w:ilvl="6" w:tentative="1">
+      <w:start w:val="1"/>
+      <w:numFmt w:val="bullet"/>
+      <w:lvlText w:val=""/>
+      <w:lvlJc w:val="left"/>
+      <w:pPr>
+        <w:tabs>
+          <w:tab w:val="num" w:pos="5040"/>
+        </w:tabs>
+        <w:ind w:left="5040" w:hanging="360"/>
+      </w:pPr>
+      <w:rPr>
+        <w:rFonts w:ascii="Wingdings" w:hAnsi="Wingdings" w:hint="default"/>
+        <w:sz w:val="20"/>
+      </w:rPr>
+    </w:lvl>
+    <w:lvl w:ilvl="7" w:tentative="1">
+      <w:start w:val="1"/>
+      <w:numFmt w:val="bullet"/>
+      <w:lvlText w:val=""/>
+      <w:lvlJc w:val="left"/>
+      <w:pPr>
+        <w:tabs>
+          <w:tab w:val="num" w:pos="5760"/>
+        </w:tabs>
+        <w:ind w:left="5760" w:hanging="360"/>
+      </w:pPr>
+      <w:rPr>
+        <w:rFonts w:ascii="Wingdings" w:hAnsi="Wingdings" w:hint="default"/>
+        <w:sz w:val="20"/>
+      </w:rPr>
+    </w:lvl>
+    <w:lvl w:ilvl="8" w:tentative="1">
+      <w:start w:val="1"/>
+      <w:numFmt w:val="bullet"/>
+      <w:lvlText w:val=""/>
+      <w:lvlJc w:val="left"/>
+      <w:pPr>
+        <w:tabs>
+          <w:tab w:val="num" w:pos="6480"/>
+        </w:tabs>
+        <w:ind w:left="6480" w:hanging="360"/>
+      </w:pPr>
+      <w:rPr>
+        <w:rFonts w:ascii="Wingdings" w:hAnsi="Wingdings" w:hint="default"/>
+        <w:sz w:val="20"/>
+      </w:rPr>
+    </w:lvl>
+  </w:abstractNum>
+  <w:abstractNum w:abstractNumId="4" w15:restartNumberingAfterBreak="0">
+    <w:nsid w:val="6CCA5BAF"/>
+    <w:multiLevelType w:val="multilevel"/>
+    <w:tmpl w:val="3E828A1A"/>
+    <w:lvl w:ilvl="0">
+      <w:start w:val="1"/>
+      <w:numFmt w:val="bullet"/>
+      <w:lvlText w:val=""/>
+      <w:lvlJc w:val="left"/>
+      <w:pPr>
+        <w:tabs>
+          <w:tab w:val="num" w:pos="720"/>
+        </w:tabs>
+        <w:ind w:left="720" w:hanging="360"/>
+      </w:pPr>
+      <w:rPr>
+        <w:rFonts w:ascii="Symbol" w:hAnsi="Symbol" w:hint="default"/>
+        <w:sz w:val="20"/>
+      </w:rPr>
+    </w:lvl>
+    <w:lvl w:ilvl="1" w:tentative="1">
+      <w:start w:val="1"/>
+      <w:numFmt w:val="bullet"/>
+      <w:lvlText w:val="o"/>
+      <w:lvlJc w:val="left"/>
+      <w:pPr>
+        <w:tabs>
+          <w:tab w:val="num" w:pos="1440"/>
+        </w:tabs>
+        <w:ind w:left="1440" w:hanging="360"/>
+      </w:pPr>
+      <w:rPr>
+        <w:rFonts w:ascii="Courier New" w:hAnsi="Courier New" w:hint="default"/>
+        <w:sz w:val="20"/>
+      </w:rPr>
+    </w:lvl>
+    <w:lvl w:ilvl="2" w:tentative="1">
+      <w:start w:val="1"/>
+      <w:numFmt w:val="bullet"/>
+      <w:lvlText w:val=""/>
+      <w:lvlJc w:val="left"/>
+      <w:pPr>
+        <w:tabs>
+          <w:tab w:val="num" w:pos="2160"/>
+        </w:tabs>
+        <w:ind w:left="2160" w:hanging="360"/>
+      </w:pPr>
+      <w:rPr>
+        <w:rFonts w:ascii="Wingdings" w:hAnsi="Wingdings" w:hint="default"/>
+        <w:sz w:val="20"/>
+      </w:rPr>
+    </w:lvl>
+    <w:lvl w:ilvl="3" w:tentative="1">
+      <w:start w:val="1"/>
+      <w:numFmt w:val="bullet"/>
+      <w:lvlText w:val=""/>
+      <w:lvlJc w:val="left"/>
+      <w:pPr>
+        <w:tabs>
+          <w:tab w:val="num" w:pos="2880"/>
+        </w:tabs>
+        <w:ind w:left="2880" w:hanging="360"/>
+      </w:pPr>
+      <w:rPr>
+        <w:rFonts w:ascii="Wingdings" w:hAnsi="Wingdings" w:hint="default"/>
+        <w:sz w:val="20"/>
+      </w:rPr>
+    </w:lvl>
+    <w:lvl w:ilvl="4" w:tentative="1">
+      <w:start w:val="1"/>
+      <w:numFmt w:val="bullet"/>
+      <w:lvlText w:val=""/>
+      <w:lvlJc w:val="left"/>
+      <w:pPr>
+        <w:tabs>
+          <w:tab w:val="num" w:pos="3600"/>
+        </w:tabs>
+        <w:ind w:left="3600" w:hanging="360"/>
+      </w:pPr>
+      <w:rPr>
+        <w:rFonts w:ascii="Wingdings" w:hAnsi="Wingdings" w:hint="default"/>
+        <w:sz w:val="20"/>
+      </w:rPr>
+    </w:lvl>
+    <w:lvl w:ilvl="5" w:tentative="1">
+      <w:start w:val="1"/>
+      <w:numFmt w:val="bullet"/>
+      <w:lvlText w:val=""/>
+      <w:lvlJc w:val="left"/>
+      <w:pPr>
+        <w:tabs>
+          <w:tab w:val="num" w:pos="4320"/>
+        </w:tabs>
+        <w:ind w:left="4320" w:hanging="360"/>
+      </w:pPr>
+      <w:rPr>
+        <w:rFonts w:ascii="Wingdings" w:hAnsi="Wingdings" w:hint="default"/>
+        <w:sz w:val="20"/>
+      </w:rPr>
+    </w:lvl>
+    <w:lvl w:ilvl="6" w:tentative="1">
+      <w:start w:val="1"/>
+      <w:numFmt w:val="bullet"/>
+      <w:lvlText w:val=""/>
+      <w:lvlJc w:val="left"/>
+      <w:pPr>
+        <w:tabs>
+          <w:tab w:val="num" w:pos="5040"/>
+        </w:tabs>
+        <w:ind w:left="5040" w:hanging="360"/>
+      </w:pPr>
+      <w:rPr>
+        <w:rFonts w:ascii="Wingdings" w:hAnsi="Wingdings" w:hint="default"/>
+        <w:sz w:val="20"/>
+      </w:rPr>
+    </w:lvl>
+    <w:lvl w:ilvl="7" w:tentative="1">
+      <w:start w:val="1"/>
+      <w:numFmt w:val="bullet"/>
+      <w:lvlText w:val=""/>
+      <w:lvlJc w:val="left"/>
+      <w:pPr>
+        <w:tabs>
+          <w:tab w:val="num" w:pos="5760"/>
+        </w:tabs>
+        <w:ind w:left="5760" w:hanging="360"/>
+      </w:pPr>
+      <w:rPr>
+        <w:rFonts w:ascii="Wingdings" w:hAnsi="Wingdings" w:hint="default"/>
+        <w:sz w:val="20"/>
+      </w:rPr>
+    </w:lvl>
+    <w:lvl w:ilvl="8" w:tentative="1">
+      <w:start w:val="1"/>
+      <w:numFmt w:val="bullet"/>
+      <w:lvlText w:val=""/>
+      <w:lvlJc w:val="left"/>
+      <w:pPr>
+        <w:tabs>
+          <w:tab w:val="num" w:pos="6480"/>
+        </w:tabs>
+        <w:ind w:left="6480" w:hanging="360"/>
+      </w:pPr>
+      <w:rPr>
+        <w:rFonts w:ascii="Wingdings" w:hAnsi="Wingdings" w:hint="default"/>
+        <w:sz w:val="20"/>
+      </w:rPr>
+    </w:lvl>
+  </w:abstractNum>
+  <w:abstractNum w:abstractNumId="5" w15:restartNumberingAfterBreak="0">
+    <w:nsid w:val="6FA72429"/>
+    <w:multiLevelType w:val="multilevel"/>
+    <w:tmpl w:val="EAEC13CE"/>
+    <w:lvl w:ilvl="0">
+      <w:start w:val="1"/>
+      <w:numFmt w:val="bullet"/>
+      <w:lvlText w:val=""/>
+      <w:lvlJc w:val="left"/>
+      <w:pPr>
+        <w:tabs>
+          <w:tab w:val="num" w:pos="720"/>
+        </w:tabs>
+        <w:ind w:left="720" w:hanging="360"/>
+      </w:pPr>
+      <w:rPr>
+        <w:rFonts w:ascii="Symbol" w:hAnsi="Symbol" w:hint="default"/>
+        <w:sz w:val="20"/>
+      </w:rPr>
+    </w:lvl>
+    <w:lvl w:ilvl="1" w:tentative="1">
+      <w:start w:val="1"/>
+      <w:numFmt w:val="bullet"/>
+      <w:lvlText w:val="o"/>
+      <w:lvlJc w:val="left"/>
+      <w:pPr>
+        <w:tabs>
+          <w:tab w:val="num" w:pos="1440"/>
+        </w:tabs>
+        <w:ind w:left="1440" w:hanging="360"/>
+      </w:pPr>
+      <w:rPr>
+        <w:rFonts w:ascii="Courier New" w:hAnsi="Courier New" w:hint="default"/>
+        <w:sz w:val="20"/>
+      </w:rPr>
+    </w:lvl>
+    <w:lvl w:ilvl="2" w:tentative="1">
+      <w:start w:val="1"/>
+      <w:numFmt w:val="bullet"/>
+      <w:lvlText w:val=""/>
+      <w:lvlJc w:val="left"/>
+      <w:pPr>
+        <w:tabs>
+          <w:tab w:val="num" w:pos="2160"/>
+        </w:tabs>
+        <w:ind w:left="2160" w:hanging="360"/>
+      </w:pPr>
+      <w:rPr>
+        <w:rFonts w:ascii="Wingdings" w:hAnsi="Wingdings" w:hint="default"/>
+        <w:sz w:val="20"/>
+      </w:rPr>
+    </w:lvl>
+    <w:lvl w:ilvl="3" w:tentative="1">
+      <w:start w:val="1"/>
+      <w:numFmt w:val="bullet"/>
+      <w:lvlText w:val=""/>
+      <w:lvlJc w:val="left"/>
+      <w:pPr>
+        <w:tabs>
+          <w:tab w:val="num" w:pos="2880"/>
+        </w:tabs>
+        <w:ind w:left="2880" w:hanging="360"/>
+      </w:pPr>
+      <w:rPr>
+        <w:rFonts w:ascii="Wingdings" w:hAnsi="Wingdings" w:hint="default"/>
+        <w:sz w:val="20"/>
+      </w:rPr>
+    </w:lvl>
+    <w:lvl w:ilvl="4" w:tentative="1">
+      <w:start w:val="1"/>
+      <w:numFmt w:val="bullet"/>
+      <w:lvlText w:val=""/>
+      <w:lvlJc w:val="left"/>
+      <w:pPr>
+        <w:tabs>
+          <w:tab w:val="num" w:pos="3600"/>
+        </w:tabs>
+        <w:ind w:left="3600" w:hanging="360"/>
+      </w:pPr>
+      <w:rPr>
+        <w:rFonts w:ascii="Wingdings" w:hAnsi="Wingdings" w:hint="default"/>
+        <w:sz w:val="20"/>
+      </w:rPr>
+    </w:lvl>
+    <w:lvl w:ilvl="5" w:tentative="1">
+      <w:start w:val="1"/>
+      <w:numFmt w:val="bullet"/>
+      <w:lvlText w:val=""/>
+      <w:lvlJc w:val="left"/>
+      <w:pPr>
+        <w:tabs>
+          <w:tab w:val="num" w:pos="4320"/>
+        </w:tabs>
+        <w:ind w:left="4320" w:hanging="360"/>
+      </w:pPr>
+      <w:rPr>
+        <w:rFonts w:ascii="Wingdings" w:hAnsi="Wingdings" w:hint="default"/>
+        <w:sz w:val="20"/>
+      </w:rPr>
+    </w:lvl>
+    <w:lvl w:ilvl="6" w:tentative="1">
+      <w:start w:val="1"/>
+      <w:numFmt w:val="bullet"/>
+      <w:lvlText w:val=""/>
+      <w:lvlJc w:val="left"/>
+      <w:pPr>
+        <w:tabs>
+          <w:tab w:val="num" w:pos="5040"/>
+        </w:tabs>
+        <w:ind w:left="5040" w:hanging="360"/>
+      </w:pPr>
+      <w:rPr>
+        <w:rFonts w:ascii="Wingdings" w:hAnsi="Wingdings" w:hint="default"/>
+        <w:sz w:val="20"/>
+      </w:rPr>
+    </w:lvl>
+    <w:lvl w:ilvl="7" w:tentative="1">
+      <w:start w:val="1"/>
+      <w:numFmt w:val="bullet"/>
+      <w:lvlText w:val=""/>
+      <w:lvlJc w:val="left"/>
+      <w:pPr>
+        <w:tabs>
+          <w:tab w:val="num" w:pos="5760"/>
+        </w:tabs>
+        <w:ind w:left="5760" w:hanging="360"/>
+      </w:pPr>
+      <w:rPr>
+        <w:rFonts w:ascii="Wingdings" w:hAnsi="Wingdings" w:hint="default"/>
+        <w:sz w:val="20"/>
+      </w:rPr>
+    </w:lvl>
+    <w:lvl w:ilvl="8" w:tentative="1">
+      <w:start w:val="1"/>
+      <w:numFmt w:val="bullet"/>
+      <w:lvlText w:val=""/>
+      <w:lvlJc w:val="left"/>
+      <w:pPr>
+        <w:tabs>
+          <w:tab w:val="num" w:pos="6480"/>
+        </w:tabs>
+        <w:ind w:left="6480" w:hanging="360"/>
+      </w:pPr>
+      <w:rPr>
+        <w:rFonts w:ascii="Wingdings" w:hAnsi="Wingdings" w:hint="default"/>
+        <w:sz w:val="20"/>
+      </w:rPr>
     </w:lvl>
   </w:abstractNum>
   <w:num w:numId="1" w16cid:durableId="1784112930">
@@ -1924,6 +3999,15 @@
   </w:num>
   <w:num w:numId="17" w16cid:durableId="290211697">
     <w:abstractNumId w:val="1"/>
+  </w:num>
+  <w:num w:numId="18" w16cid:durableId="1123884316">
+    <w:abstractNumId w:val="3"/>
+  </w:num>
+  <w:num w:numId="19" w16cid:durableId="602538746">
+    <w:abstractNumId w:val="5"/>
+  </w:num>
+  <w:num w:numId="20" w16cid:durableId="1438016155">
+    <w:abstractNumId w:val="4"/>
   </w:num>
 </w:numbering>
 </file>
@@ -2395,7 +4479,6 @@
   <w:style w:type="character" w:default="1" w:styleId="DefaultParagraphFont">
     <w:name w:val="Default Paragraph Font"/>
     <w:uiPriority w:val="1"/>
-    <w:semiHidden/>
     <w:unhideWhenUsed/>
   </w:style>
   <w:style w:type="table" w:default="1" w:styleId="TableNormal">

</xml_diff>